<commit_message>
final corretcions to csv files and documentation
</commit_message>
<xml_diff>
--- a/SupportFiles/ACLXRAY Labdeploy instructions.docx
+++ b/SupportFiles/ACLXRAY Labdeploy instructions.docx
@@ -9,11 +9,9 @@
       <w:r>
         <w:t xml:space="preserve">ACLXRAY </w:t>
       </w:r>
-      <w:proofErr w:type="spellStart"/>
       <w:r>
         <w:t>Labdeploy</w:t>
       </w:r>
-      <w:proofErr w:type="spellEnd"/>
       <w:r>
         <w:t xml:space="preserve"> instructions</w:t>
       </w:r>
@@ -30,13 +28,8 @@
         <w:pStyle w:val="Heading1"/>
       </w:pPr>
       <w:r>
-        <w:t>What will be deployed to Azure </w:t>
-      </w:r>
-      <w:proofErr w:type="gramStart"/>
-      <w:r>
-        <w:t>IaaS</w:t>
-      </w:r>
-      <w:proofErr w:type="gramEnd"/>
+        <w:t>What will be deployed to Azure IaaS</w:t>
+      </w:r>
     </w:p>
     <w:p/>
     <w:p>
@@ -67,68 +60,33 @@
     </w:p>
     <w:p>
       <w:r>
-        <w:t>* </w:t>
-      </w:r>
-      <w:r>
-        <w:t>4</w:t>
-      </w:r>
-      <w:r>
-        <w:t> VM</w:t>
-      </w:r>
-    </w:p>
-    <w:p>
-      <w:r>
-        <w:t>* Shutdown schedule for each VM to save </w:t>
-      </w:r>
-      <w:proofErr w:type="gramStart"/>
-      <w:r>
-        <w:t>costs</w:t>
-      </w:r>
-      <w:proofErr w:type="gramEnd"/>
-    </w:p>
-    <w:p>
-      <w:r>
-        <w:t>* </w:t>
-      </w:r>
-      <w:r>
-        <w:t xml:space="preserve">Azure </w:t>
-      </w:r>
-      <w:proofErr w:type="spellStart"/>
-      <w:r>
-        <w:t>Loadblancer</w:t>
-      </w:r>
-      <w:proofErr w:type="spellEnd"/>
-      <w:r>
-        <w:t xml:space="preserve"> with NAT </w:t>
-      </w:r>
-      <w:proofErr w:type="spellStart"/>
-      <w:r>
-        <w:t>tranlation</w:t>
-      </w:r>
-      <w:proofErr w:type="spellEnd"/>
-      <w:r>
-        <w:t xml:space="preserve"> for RDP</w:t>
-      </w:r>
-    </w:p>
-    <w:p>
-      <w:r>
-        <w:t>* Public IP addresses for Load Balancer</w:t>
-      </w:r>
-    </w:p>
-    <w:p>
-      <w:r>
-        <w:t>* Two forests </w:t>
-      </w:r>
-    </w:p>
-    <w:p>
-      <w:r>
-        <w:t>* File server attached to each </w:t>
-      </w:r>
-      <w:proofErr w:type="gramStart"/>
-      <w:r>
-        <w:t>forest</w:t>
-      </w:r>
-      <w:proofErr w:type="gramEnd"/>
+        <w:t>* 4 VM</w:t>
+      </w:r>
+    </w:p>
+    <w:p>
+      <w:r>
+        <w:t>* Shutdown schedule for each VM to save costs</w:t>
+      </w:r>
+    </w:p>
+    <w:p>
+      <w:r>
+        <w:t>* Azure Loadbalancer with NAT translation for RDP</w:t>
+      </w:r>
+    </w:p>
+    <w:p>
+      <w:r>
+        <w:t>* Public IP addresses for Load Balancer</w:t>
+      </w:r>
+    </w:p>
+    <w:p>
+      <w:r>
+        <w:t>* Two forests</w:t>
+      </w:r>
+    </w:p>
+    <w:p>
+      <w:r>
+        <w:t>* File server attached to each forest</w:t>
+      </w:r>
     </w:p>
     <w:p>
       <w:r>
@@ -137,36 +95,29 @@
     </w:p>
     <w:p>
       <w:r>
-        <w:t>* Randomly generated groups with random memberships</w:t>
-      </w:r>
-    </w:p>
-    <w:p>
-      <w:r>
-        <w:t>* Random ACLs on OUs and files  </w:t>
-      </w:r>
-    </w:p>
-    <w:p>
-      <w:r>
-        <w:t>* Four accounts with SIM history entries</w:t>
+        <w:t>* Groups and memberships, including cross forest</w:t>
+      </w:r>
+    </w:p>
+    <w:p>
+      <w:r>
+        <w:t>* ACLs on OUs, folder</w:t>
+      </w:r>
+      <w:r>
+        <w:t>s</w:t>
+      </w:r>
+      <w:r>
+        <w:t> and files  </w:t>
+      </w:r>
+    </w:p>
+    <w:p>
+      <w:r>
+        <w:t>* Four accounts with SID history entries</w:t>
       </w:r>
     </w:p>
     <w:p/>
     <w:p>
       <w:r>
         <w:t> </w:t>
-      </w:r>
-      <w:r>
-        <w:rPr>
-          <w:b/>
-          <w:bCs/>
-        </w:rPr>
-        <w:t>**WARNING**</w:t>
-      </w:r>
-      <w:r>
-        <w:t>: Because all groups and ACLs are created randomly, if you delete and re-deploy lab you will have diffirent settings. SupportFiles folder has two scripts that can help with creating disk snapshots of each VM and then creating a new lab VMs from snapshot if you want to roll back changes. Scripts are provided as is</w:t>
-      </w:r>
-      <w:r>
-        <w:t>.</w:t>
       </w:r>
     </w:p>
     <w:p>
@@ -197,10 +148,10 @@
           <w:noProof/>
         </w:rPr>
         <w:drawing>
-          <wp:inline distT="0" distB="0" distL="0" distR="0" wp14:anchorId="32FAB877" wp14:editId="431F84A0">
-            <wp:extent cx="5943600" cy="5052060"/>
-            <wp:effectExtent l="0" t="0" r="0" b="0"/>
-            <wp:docPr id="2" name="Picture 2"/>
+          <wp:inline distT="0" distB="0" distL="0" distR="0" wp14:anchorId="097BBB39" wp14:editId="1CE0F5E4">
+            <wp:extent cx="12763500" cy="10848975"/>
+            <wp:effectExtent l="0" t="0" r="0" b="9525"/>
+            <wp:docPr id="1" name="Picture 1" descr="Graphical user interface, application, Teams&#10;&#10;Description automatically generated"/>
             <wp:cNvGraphicFramePr>
               <a:graphicFrameLocks xmlns:a="http://schemas.openxmlformats.org/drawingml/2006/main" noChangeAspect="1"/>
             </wp:cNvGraphicFramePr>
@@ -208,7 +159,7 @@
               <a:graphicData uri="http://schemas.openxmlformats.org/drawingml/2006/picture">
                 <pic:pic xmlns:pic="http://schemas.openxmlformats.org/drawingml/2006/picture">
                   <pic:nvPicPr>
-                    <pic:cNvPr id="0" name="Picture 1"/>
+                    <pic:cNvPr id="1" name="Picture 1" descr="Graphical user interface, application, Teams&#10;&#10;Description automatically generated"/>
                     <pic:cNvPicPr>
                       <a:picLocks noChangeAspect="1" noChangeArrowheads="1"/>
                     </pic:cNvPicPr>
@@ -229,7 +180,7 @@
                   <pic:spPr bwMode="auto">
                     <a:xfrm>
                       <a:off x="0" y="0"/>
-                      <a:ext cx="5943600" cy="5052060"/>
+                      <a:ext cx="12763500" cy="10848975"/>
                     </a:xfrm>
                     <a:prstGeom prst="rect">
                       <a:avLst/>
@@ -304,54 +255,26 @@
     </w:p>
     <w:p>
       <w:r>
-        <w:t>  * </w:t>
-      </w:r>
-      <w:proofErr w:type="spellStart"/>
-      <w:r>
-        <w:t>PSDscResources</w:t>
-      </w:r>
-      <w:proofErr w:type="spellEnd"/>
-    </w:p>
-    <w:p>
-      <w:r>
-        <w:t>  * </w:t>
-      </w:r>
-      <w:proofErr w:type="spellStart"/>
-      <w:r>
-        <w:t>ActiveDirectoryDsc</w:t>
-      </w:r>
-      <w:proofErr w:type="spellEnd"/>
+        <w:t>  * PSDscResources</w:t>
+      </w:r>
+    </w:p>
+    <w:p>
+      <w:r>
+        <w:t>  * ActiveDirectoryDsc</w:t>
+      </w:r>
     </w:p>
     <w:p>
       <w:r>
         <w:t>* </w:t>
       </w:r>
-      <w:proofErr w:type="spellStart"/>
-      <w:r>
-        <w:fldChar w:fldCharType="begin"/>
-      </w:r>
-      <w:r>
-        <w:instrText xml:space="preserve"> HYPERLINK "https://code.visualstudio.com/" </w:instrText>
-      </w:r>
-      <w:r>
-        <w:fldChar w:fldCharType="separate"/>
-      </w:r>
-      <w:r>
-        <w:rPr>
-          <w:rStyle w:val="Hyperlink"/>
-        </w:rPr>
-        <w:t>VSCode</w:t>
-      </w:r>
-      <w:proofErr w:type="spellEnd"/>
-      <w:r>
-        <w:rPr>
-          <w:rStyle w:val="Hyperlink"/>
-        </w:rPr>
-        <w:t> editor</w:t>
-      </w:r>
-      <w:r>
-        <w:fldChar w:fldCharType="end"/>
-      </w:r>
+      <w:hyperlink r:id="rId5" w:history="1">
+        <w:r>
+          <w:rPr>
+            <w:rStyle w:val="Hyperlink"/>
+          </w:rPr>
+          <w:t>VSCode editor</w:t>
+        </w:r>
+      </w:hyperlink>
       <w:r>
         <w:t>(optional)</w:t>
       </w:r>
@@ -367,16 +290,8 @@
         <w:rPr>
           <w:rStyle w:val="Heading2Char"/>
         </w:rPr>
-        <w:t>Prepare to </w:t>
-      </w:r>
-      <w:proofErr w:type="gramStart"/>
-      <w:r>
-        <w:rPr>
-          <w:rStyle w:val="Heading2Char"/>
-        </w:rPr>
-        <w:t>deploy</w:t>
-      </w:r>
-      <w:proofErr w:type="gramEnd"/>
+        <w:t>Prepare to deploy</w:t>
+      </w:r>
     </w:p>
     <w:p/>
     <w:p>
@@ -386,13 +301,8 @@
     </w:p>
     <w:p>
       <w:r>
-        <w:t>* If running deployment for the first time open powershell terminal as administrator and install required </w:t>
-      </w:r>
-      <w:proofErr w:type="gramStart"/>
-      <w:r>
-        <w:t>modules</w:t>
-      </w:r>
-      <w:proofErr w:type="gramEnd"/>
+        <w:t>* If running deployment for the first time open powershell terminal as administrator and install required modules</w:t>
+      </w:r>
     </w:p>
     <w:p/>
     <w:p>
@@ -400,54 +310,23 @@
         <w:pStyle w:val="Heading2"/>
       </w:pPr>
       <w:r>
-        <w:t>Deploy Lab with default </w:t>
-      </w:r>
-      <w:proofErr w:type="gramStart"/>
-      <w:r>
-        <w:t>settings</w:t>
-      </w:r>
-      <w:proofErr w:type="gramEnd"/>
-    </w:p>
-    <w:p/>
-    <w:p>
-      <w:r>
-        <w:t>1. Open </w:t>
-      </w:r>
-      <w:proofErr w:type="spellStart"/>
-      <w:r>
-        <w:t>Powershell</w:t>
-      </w:r>
-      <w:proofErr w:type="spellEnd"/>
-      <w:r>
-        <w:t> terminal or use previously opened </w:t>
-      </w:r>
-      <w:proofErr w:type="gramStart"/>
-      <w:r>
-        <w:t>terminal</w:t>
-      </w:r>
-      <w:proofErr w:type="gramEnd"/>
-    </w:p>
-    <w:p>
-      <w:r>
-        <w:t>2. Using powershell command navigate to the root of the directory containing source </w:t>
-      </w:r>
-      <w:proofErr w:type="gramStart"/>
-      <w:r>
-        <w:t>files</w:t>
-      </w:r>
-      <w:proofErr w:type="gramEnd"/>
-    </w:p>
-    <w:p>
-      <w:r>
-        <w:t>3. In the same terminal run Login-AzAccount and follow steps to log in to </w:t>
-      </w:r>
-      <w:proofErr w:type="gramStart"/>
-      <w:r>
-        <w:t>Azure</w:t>
-      </w:r>
-      <w:proofErr w:type="gramEnd"/>
-      <w:r>
-        <w:t>  </w:t>
+        <w:t>Deploy Lab with default settings</w:t>
+      </w:r>
+    </w:p>
+    <w:p/>
+    <w:p>
+      <w:r>
+        <w:t>1. Open Powershell terminal or use previously opened terminal</w:t>
+      </w:r>
+    </w:p>
+    <w:p>
+      <w:r>
+        <w:t>2. Using powershell command navigate to the root of the directory containing source files</w:t>
+      </w:r>
+    </w:p>
+    <w:p>
+      <w:r>
+        <w:t>3. In the same terminal run Login-AzAccount and follow steps to log in to Azure  </w:t>
       </w:r>
     </w:p>
     <w:p>
@@ -468,15 +347,7 @@
     <w:p/>
     <w:p>
       <w:r>
-        <w:t>Detailed ifomation about parameters can </w:t>
-      </w:r>
-      <w:proofErr w:type="gramStart"/>
-      <w:r>
-        <w:t>be  found</w:t>
-      </w:r>
-      <w:proofErr w:type="gramEnd"/>
-      <w:r>
-        <w:t> in the </w:t>
+        <w:t>Detailed ifomation about parameters can be  found in the </w:t>
       </w:r>
       <w:r>
         <w:t>section below</w:t>
@@ -495,23 +366,7 @@
     </w:p>
     <w:p>
       <w:r>
-        <w:t>* </w:t>
-      </w:r>
-      <w:proofErr w:type="gramStart"/>
-      <w:r>
-        <w:t>Region  (</w:t>
-      </w:r>
-      <w:proofErr w:type="gramEnd"/>
-      <w:r>
-        <w:t>default '</w:t>
-      </w:r>
-      <w:proofErr w:type="spellStart"/>
-      <w:r>
-        <w:t>eastus</w:t>
-      </w:r>
-      <w:proofErr w:type="spellEnd"/>
-      <w:r>
-        <w:t>')</w:t>
+        <w:t>* Region  (default 'eastus')</w:t>
       </w:r>
     </w:p>
     <w:p>
@@ -527,15 +382,7 @@
         <w:t xml:space="preserve">ault </w:t>
       </w:r>
       <w:r>
-        <w:t>'01:00' </w:t>
-      </w:r>
-      <w:proofErr w:type="gramStart"/>
-      <w:r>
-        <w:t>24 hour</w:t>
-      </w:r>
-      <w:proofErr w:type="gramEnd"/>
-      <w:r>
-        <w:t> time)</w:t>
+        <w:t>'01:00' 24 hour time)</w:t>
       </w:r>
     </w:p>
     <w:p>
@@ -546,29 +393,12 @@
         <w:t>o</w:t>
       </w:r>
       <w:r>
-        <w:t>rk Name (default '</w:t>
-      </w:r>
-      <w:proofErr w:type="spellStart"/>
-      <w:r>
-        <w:t>ACLXRAYlabvnet</w:t>
-      </w:r>
-      <w:proofErr w:type="spellEnd"/>
-      <w:r>
-        <w:t>')</w:t>
-      </w:r>
-    </w:p>
-    <w:p>
-      <w:r>
-        <w:lastRenderedPageBreak/>
-        <w:t>* Container Name (default '</w:t>
-      </w:r>
-      <w:proofErr w:type="spellStart"/>
-      <w:r>
-        <w:t>storageartifacts</w:t>
-      </w:r>
-      <w:proofErr w:type="spellEnd"/>
-      <w:r>
-        <w:t>')</w:t>
+        <w:t>rk Name (default 'ACLXRAYlabvnet')</w:t>
+      </w:r>
+    </w:p>
+    <w:p>
+      <w:r>
+        <w:t>* Container Name (default 'storageartifacts')</w:t>
       </w:r>
     </w:p>
     <w:p/>
@@ -597,21 +427,7 @@
         <w:rPr>
           <w:highlight w:val="lightGray"/>
         </w:rPr>
-        <w:t>./aclzray.ps1 -RG myACLXRAYLAB -region westus -shutdownTimeZone 'Pacific Standard Time -</w:t>
-      </w:r>
-      <w:proofErr w:type="spellStart"/>
-      <w:r>
-        <w:rPr>
-          <w:highlight w:val="lightGray"/>
-        </w:rPr>
-        <w:t>vnetname</w:t>
-      </w:r>
-      <w:proofErr w:type="spellEnd"/>
-      <w:r>
-        <w:rPr>
-          <w:highlight w:val="lightGray"/>
-        </w:rPr>
-        <w:t> VNET02</w:t>
+        <w:t>./aclzray.ps1 -RG myACLXRAYLAB -region westus -shutdownTimeZone 'Pacific Standard Time -vnetname VNET02</w:t>
       </w:r>
     </w:p>
     <w:p/>
@@ -620,160 +436,52 @@
         <w:pStyle w:val="Heading2"/>
       </w:pPr>
       <w:r>
-        <w:t>Acces</w:t>
-      </w:r>
-      <w:r>
-        <w:t>s</w:t>
-      </w:r>
-      <w:r>
-        <w:t>ing Lab</w:t>
-      </w:r>
-    </w:p>
-    <w:p/>
-    <w:p>
-      <w:r>
-        <w:t xml:space="preserve">Due to security </w:t>
-      </w:r>
-      <w:r>
-        <w:t>concerns</w:t>
-      </w:r>
-      <w:r>
-        <w:t xml:space="preserve"> and to save costs VMs are no longer assigned public IP </w:t>
-      </w:r>
-      <w:proofErr w:type="spellStart"/>
-      <w:r>
-        <w:t>addresss</w:t>
-      </w:r>
-      <w:proofErr w:type="spellEnd"/>
-      <w:r>
-        <w:t xml:space="preserve">. </w:t>
-      </w:r>
-      <w:proofErr w:type="gramStart"/>
-      <w:r>
-        <w:t>Instead</w:t>
-      </w:r>
-      <w:proofErr w:type="gramEnd"/>
-      <w:r>
-        <w:t xml:space="preserve"> a public </w:t>
-      </w:r>
-      <w:proofErr w:type="spellStart"/>
-      <w:r>
-        <w:t>Loadblancer</w:t>
-      </w:r>
-      <w:proofErr w:type="spellEnd"/>
-      <w:r>
-        <w:t xml:space="preserve"> with NAT </w:t>
-      </w:r>
-      <w:r>
-        <w:t>translation</w:t>
-      </w:r>
-      <w:r>
-        <w:t xml:space="preserve"> is created and each </w:t>
-      </w:r>
-      <w:proofErr w:type="spellStart"/>
-      <w:r>
-        <w:t>vm</w:t>
-      </w:r>
-      <w:proofErr w:type="spellEnd"/>
-      <w:r>
-        <w:t xml:space="preserve"> can be reached with RDP client using designated ports. Public Ip of the </w:t>
-      </w:r>
-      <w:proofErr w:type="spellStart"/>
-      <w:r>
-        <w:t>loadblancer</w:t>
-      </w:r>
-      <w:proofErr w:type="spellEnd"/>
-      <w:r>
-        <w:t xml:space="preserve"> </w:t>
-      </w:r>
-      <w:r>
-        <w:t>will have random</w:t>
-      </w:r>
-      <w:r>
-        <w:t>l</w:t>
-      </w:r>
-      <w:r>
-        <w:t xml:space="preserve">y </w:t>
-      </w:r>
-      <w:r>
-        <w:t>assigned</w:t>
-      </w:r>
-      <w:r>
-        <w:t xml:space="preserve"> DNS name which </w:t>
-      </w:r>
-      <w:r>
-        <w:t>can</w:t>
-      </w:r>
-      <w:r>
-        <w:t xml:space="preserve"> be used to access VMs via RDP. There are two main ways to access servers via </w:t>
-      </w:r>
-      <w:proofErr w:type="gramStart"/>
-      <w:r>
-        <w:t>RDP</w:t>
-      </w:r>
-      <w:proofErr w:type="gramEnd"/>
-    </w:p>
-    <w:p/>
+        <w:t>Accessing Lab</w:t>
+      </w:r>
+    </w:p>
+    <w:p/>
+    <w:p>
+      <w:r>
+        <w:t>Due to security concerns and to save costs VMs are no longer assigned public IP addresss. Instead a public Loadbalancer with NAT translation is created and each vm can be reached with RDP client using designated ports. Public Ip of the loadbalancer will have randomly assigned DNS name which can be used to access VMs via RDP. DNS name and ports will be publshed at the end of the script or you can look it up by checking LoadBalancer's  public IP address</w:t>
+      </w:r>
+    </w:p>
+    <w:p>
+      <w:r>
+        <w:t>RDP access is protected by Network Security Group ACLXRAY-NSG . NSG rule will allow RDP access from your public IP address (collected at the time deployment sripts runs). If your public IP changes you will need to update NSG rule manually.</w:t>
+      </w:r>
+    </w:p>
     <w:p>
       <w:pPr>
         <w:pStyle w:val="Heading3"/>
       </w:pPr>
-      <w:r>
-        <w:t xml:space="preserve">Using </w:t>
-      </w:r>
-      <w:proofErr w:type="spellStart"/>
-      <w:r>
-        <w:t>aclxray</w:t>
-      </w:r>
-      <w:proofErr w:type="spellEnd"/>
-      <w:r>
-        <w:t xml:space="preserve"> script output</w:t>
-      </w:r>
-    </w:p>
-    <w:p/>
-    <w:p>
-      <w:r>
-        <w:t xml:space="preserve">After script is finished running FQDN and ports for each VM will be printed in the terminal window. Copy and save these entries and use them with RDP </w:t>
-      </w:r>
-      <w:proofErr w:type="gramStart"/>
-      <w:r>
-        <w:t>client</w:t>
-      </w:r>
-      <w:proofErr w:type="gramEnd"/>
-    </w:p>
-    <w:p/>
+    </w:p>
     <w:p>
       <w:pPr>
         <w:pStyle w:val="Heading3"/>
       </w:pPr>
       <w:r>
+        <w:t>Using aclxray script output</w:t>
+      </w:r>
+    </w:p>
+    <w:p/>
+    <w:p>
+      <w:r>
+        <w:t>After script is finished running FQDN and ports for each VM will be printed in the terminal window. Copy and save these entries and use them with RDP client</w:t>
+      </w:r>
+    </w:p>
+    <w:p/>
+    <w:p>
+      <w:pPr>
+        <w:pStyle w:val="Heading3"/>
+      </w:pPr>
+      <w:r>
         <w:t>Using RDP connection script</w:t>
       </w:r>
     </w:p>
     <w:p/>
     <w:p>
       <w:r>
-        <w:t xml:space="preserve">In the terminal window, login to Azure and select </w:t>
-      </w:r>
-      <w:r>
-        <w:t>subscription</w:t>
-      </w:r>
-      <w:r>
-        <w:t xml:space="preserve"> where your lab is running, navigate to </w:t>
-      </w:r>
-      <w:proofErr w:type="spellStart"/>
-      <w:r>
-        <w:t>SupportFile</w:t>
-      </w:r>
-      <w:proofErr w:type="spellEnd"/>
-      <w:r>
-        <w:t xml:space="preserve"> folder and execute "connect-aclxraylabServers.ps1" script. Script will guide you through the </w:t>
-      </w:r>
-      <w:r>
-        <w:t>necessary</w:t>
-      </w:r>
-      <w:r>
-        <w:t xml:space="preserve"> steps and will open RDP window for you.</w:t>
+        <w:t>In the terminal window, login to Azure and select subscription where your lab is running, navigate to SupportFile folder and execute "connect-aclxraylabServers.ps1" script. Script will guide you through the necessary steps and will open RDP window for you.</w:t>
       </w:r>
     </w:p>
     <w:p/>
@@ -781,13 +489,8 @@
       <w:pPr>
         <w:pStyle w:val="Heading1"/>
       </w:pPr>
-      <w:proofErr w:type="spellStart"/>
-      <w:r>
-        <w:t>Labdeploy</w:t>
-      </w:r>
-      <w:proofErr w:type="spellEnd"/>
-      <w:r>
-        <w:t> Deployment Parameters</w:t>
+      <w:r>
+        <w:t>Labdeploy Deployment Parameters</w:t>
       </w:r>
     </w:p>
     <w:p/>
@@ -805,14 +508,12 @@
         </w:rPr>
         <w:t> -</w:t>
       </w:r>
-      <w:proofErr w:type="spellStart"/>
       <w:r>
         <w:rPr>
           <w:rStyle w:val="Heading2Char"/>
         </w:rPr>
         <w:t>vmsize</w:t>
       </w:r>
-      <w:proofErr w:type="spellEnd"/>
     </w:p>
     <w:p/>
     <w:p>
@@ -835,21 +536,65 @@
         <w:rPr>
           <w:highlight w:val="lightGray"/>
         </w:rPr>
-        <w:t>Get-AzVMSize -Location &lt;name of Azure Region where want to </w:t>
-      </w:r>
-      <w:proofErr w:type="gramStart"/>
+        <w:t>Get-AzVMSize -Location &lt;name of Azure Region where want to deploying this lab&gt; | select Name</w:t>
+      </w:r>
+    </w:p>
+    <w:p/>
+    <w:p>
+      <w:pPr>
+        <w:pStyle w:val="Heading3"/>
+      </w:pPr>
+      <w:r>
+        <w:t>Properties</w:t>
+      </w:r>
+    </w:p>
+    <w:p/>
+    <w:p>
+      <w:r>
+        <w:t>* Type: string</w:t>
+      </w:r>
+    </w:p>
+    <w:p>
+      <w:r>
+        <w:t>* Mandatory: YES</w:t>
+      </w:r>
+    </w:p>
+    <w:p>
+      <w:r>
+        <w:t>* Default Value: 'Standard_B2s'</w:t>
+      </w:r>
+    </w:p>
+    <w:p/>
+    <w:p>
+      <w:pPr>
+        <w:pStyle w:val="Heading2"/>
+      </w:pPr>
+      <w:r>
+        <w:t>-region</w:t>
+      </w:r>
+    </w:p>
+    <w:p/>
+    <w:p>
+      <w:pPr>
+        <w:pStyle w:val="Heading3"/>
+      </w:pPr>
+      <w:r>
+        <w:t>Description</w:t>
+      </w:r>
+    </w:p>
+    <w:p/>
+    <w:p>
+      <w:r>
+        <w:t>Parameter specicifies name of the Azure region for the lab deployment. Need a value supported by Azure Resource Manager, to get list of all possible values, run following Az command:</w:t>
+      </w:r>
+    </w:p>
+    <w:p/>
+    <w:p>
       <w:r>
         <w:rPr>
           <w:highlight w:val="lightGray"/>
         </w:rPr>
-        <w:t>deploying</w:t>
-      </w:r>
-      <w:proofErr w:type="gramEnd"/>
-      <w:r>
-        <w:rPr>
-          <w:highlight w:val="lightGray"/>
-        </w:rPr>
-        <w:t> this lab&gt; | select Name</w:t>
+        <w:t>Get-AzLocation | select Location,DisplayName</w:t>
       </w:r>
     </w:p>
     <w:p/>
@@ -874,7 +619,7 @@
     </w:p>
     <w:p>
       <w:r>
-        <w:t>* Default Value: 'Standard_B2s'</w:t>
+        <w:t>* Default Value: 'eastus'</w:t>
       </w:r>
     </w:p>
     <w:p/>
@@ -883,7 +628,7 @@
         <w:pStyle w:val="Heading2"/>
       </w:pPr>
       <w:r>
-        <w:t>-region</w:t>
+        <w:t>-RG</w:t>
       </w:r>
     </w:p>
     <w:p/>
@@ -892,97 +637,6 @@
         <w:pStyle w:val="Heading3"/>
       </w:pPr>
       <w:r>
-        <w:t>Description</w:t>
-      </w:r>
-    </w:p>
-    <w:p/>
-    <w:p>
-      <w:r>
-        <w:t>Parameter specicifies name of the Azure region for the lab deployment. Need a value supported by Azure Resource Manager, to get list of all possible values, run following Az command:</w:t>
-      </w:r>
-    </w:p>
-    <w:p/>
-    <w:p>
-      <w:r>
-        <w:rPr>
-          <w:highlight w:val="lightGray"/>
-        </w:rPr>
-        <w:t>Get-</w:t>
-      </w:r>
-      <w:proofErr w:type="spellStart"/>
-      <w:r>
-        <w:rPr>
-          <w:highlight w:val="lightGray"/>
-        </w:rPr>
-        <w:t>AzLocation</w:t>
-      </w:r>
-      <w:proofErr w:type="spellEnd"/>
-      <w:r>
-        <w:rPr>
-          <w:highlight w:val="lightGray"/>
-        </w:rPr>
-        <w:t> | select </w:t>
-      </w:r>
-      <w:proofErr w:type="spellStart"/>
-      <w:proofErr w:type="gramStart"/>
-      <w:r>
-        <w:rPr>
-          <w:highlight w:val="lightGray"/>
-        </w:rPr>
-        <w:t>Location,DisplayName</w:t>
-      </w:r>
-      <w:proofErr w:type="spellEnd"/>
-      <w:proofErr w:type="gramEnd"/>
-    </w:p>
-    <w:p/>
-    <w:p>
-      <w:pPr>
-        <w:pStyle w:val="Heading3"/>
-      </w:pPr>
-      <w:r>
-        <w:t>Properties</w:t>
-      </w:r>
-    </w:p>
-    <w:p/>
-    <w:p>
-      <w:r>
-        <w:t>* Type: string</w:t>
-      </w:r>
-    </w:p>
-    <w:p>
-      <w:r>
-        <w:t>* Mandatory: YES</w:t>
-      </w:r>
-    </w:p>
-    <w:p>
-      <w:r>
-        <w:t>* Default Value: '</w:t>
-      </w:r>
-      <w:proofErr w:type="spellStart"/>
-      <w:r>
-        <w:t>eastus</w:t>
-      </w:r>
-      <w:proofErr w:type="spellEnd"/>
-      <w:r>
-        <w:t>'</w:t>
-      </w:r>
-    </w:p>
-    <w:p/>
-    <w:p>
-      <w:pPr>
-        <w:pStyle w:val="Heading2"/>
-      </w:pPr>
-      <w:r>
-        <w:t>-RG</w:t>
-      </w:r>
-    </w:p>
-    <w:p/>
-    <w:p>
-      <w:pPr>
-        <w:pStyle w:val="Heading3"/>
-      </w:pPr>
-      <w:r>
-        <w:lastRenderedPageBreak/>
         <w:t>Description</w:t>
       </w:r>
     </w:p>
@@ -1002,15 +656,7 @@
         <w:t>**WARNING**</w:t>
       </w:r>
       <w:r>
-        <w:t> If you select existing resource group, all previusly deployed ACLXRAY lab </w:t>
-      </w:r>
-      <w:proofErr w:type="spellStart"/>
-      <w:r>
-        <w:t>componenets</w:t>
-      </w:r>
-      <w:proofErr w:type="spellEnd"/>
-      <w:r>
-        <w:t> will be overwritten.</w:t>
+        <w:t> If you select existing resource group, all previusly deployed ACLXRAY lab componenets will be overwritten.</w:t>
       </w:r>
     </w:p>
     <w:p/>
@@ -1035,13 +681,8 @@
     </w:p>
     <w:p>
       <w:r>
-        <w:t>* Default Value: NONE - value must be provided at each </w:t>
-      </w:r>
-      <w:proofErr w:type="gramStart"/>
-      <w:r>
-        <w:t>run</w:t>
-      </w:r>
-      <w:proofErr w:type="gramEnd"/>
+        <w:t>* Default Value: NONE - value must be provided at each run</w:t>
+      </w:r>
     </w:p>
     <w:p/>
     <w:p>
@@ -1049,13 +690,8 @@
         <w:pStyle w:val="Heading2"/>
       </w:pPr>
       <w:r>
-        <w:t>-</w:t>
-      </w:r>
-      <w:proofErr w:type="spellStart"/>
-      <w:r>
-        <w:t>shutdownTimeZone</w:t>
-      </w:r>
-      <w:proofErr w:type="spellEnd"/>
+        <w:t>-shutdownTimeZone</w:t>
+      </w:r>
     </w:p>
     <w:p/>
     <w:p>
@@ -1074,14 +710,12 @@
       <w:r>
         <w:t xml:space="preserve"> </w:t>
       </w:r>
-      <w:proofErr w:type="gramStart"/>
       <w:r>
         <w:rPr>
           <w:u w:val="single"/>
         </w:rPr>
         <w:t>https://support.microsoft.com/en-us/help/973627/microsoft-time-zone-index-values</w:t>
       </w:r>
-      <w:proofErr w:type="gramEnd"/>
     </w:p>
     <w:p/>
     <w:p>
@@ -1114,13 +748,8 @@
         <w:pStyle w:val="Heading3"/>
       </w:pPr>
       <w:r>
-        <w:t>-</w:t>
-      </w:r>
-      <w:proofErr w:type="spellStart"/>
-      <w:r>
-        <w:t>shutDownTime</w:t>
-      </w:r>
-      <w:proofErr w:type="spellEnd"/>
+        <w:t>-shutDownTime</w:t>
+      </w:r>
     </w:p>
     <w:p/>
     <w:p>
@@ -1134,16 +763,7 @@
     <w:p/>
     <w:p>
       <w:r>
-        <w:lastRenderedPageBreak/>
-        <w:t>Parameter specicifies time in </w:t>
-      </w:r>
-      <w:proofErr w:type="gramStart"/>
-      <w:r>
-        <w:t>24 hour</w:t>
-      </w:r>
-      <w:proofErr w:type="gramEnd"/>
-      <w:r>
-        <w:t> format, when shutdown schedule excutes VM shutdown</w:t>
+        <w:t>Parameter specicifies time in 24 hour format, when shutdown schedule excutes VM shutdown</w:t>
       </w:r>
     </w:p>
     <w:p/>
@@ -1177,13 +797,8 @@
         <w:pStyle w:val="Heading2"/>
       </w:pPr>
       <w:r>
-        <w:t>-</w:t>
-      </w:r>
-      <w:proofErr w:type="spellStart"/>
-      <w:r>
-        <w:t>vnetname</w:t>
-      </w:r>
-      <w:proofErr w:type="spellEnd"/>
+        <w:t>-vnetname</w:t>
+      </w:r>
     </w:p>
     <w:p/>
     <w:p>
@@ -1222,15 +837,7 @@
         <w:t>**WARNING**</w:t>
       </w:r>
       <w:r>
-        <w:t> If you select existing VNET name, all ACLXRAYLAB network related items will be reset to original </w:t>
-      </w:r>
-      <w:proofErr w:type="gramStart"/>
-      <w:r>
-        <w:t>configuration,  i.g</w:t>
-      </w:r>
-      <w:proofErr w:type="gramEnd"/>
-      <w:r>
-        <w:t> if you converted one of the public IP addresses to static.</w:t>
+        <w:t> If you select existing VNET name, all ACLXRAYLAB network related items will be reset to original configuration,  i.g if you converted one of the public IP addresses to static.</w:t>
       </w:r>
     </w:p>
     <w:p/>
@@ -1255,15 +862,7 @@
     </w:p>
     <w:p>
       <w:r>
-        <w:t>* Default Value: '</w:t>
-      </w:r>
-      <w:proofErr w:type="spellStart"/>
-      <w:r>
-        <w:t>ACLXRAYlabvnet</w:t>
-      </w:r>
-      <w:proofErr w:type="spellEnd"/>
-      <w:r>
-        <w:t>'</w:t>
+        <w:t>* Default Value: 'ACLXRAYlabvnet'</w:t>
       </w:r>
     </w:p>
     <w:p/>
@@ -1272,13 +871,8 @@
         <w:pStyle w:val="Heading2"/>
       </w:pPr>
       <w:r>
-        <w:t>-</w:t>
-      </w:r>
-      <w:proofErr w:type="spellStart"/>
-      <w:r>
-        <w:t>containerName</w:t>
-      </w:r>
-      <w:proofErr w:type="spellEnd"/>
+        <w:t>-containerName</w:t>
+      </w:r>
     </w:p>
     <w:p/>
     <w:p>
@@ -1305,7 +899,6 @@
         <w:pStyle w:val="Heading3"/>
       </w:pPr>
       <w:r>
-        <w:lastRenderedPageBreak/>
         <w:t>Properties</w:t>
       </w:r>
     </w:p>
@@ -1322,15 +915,7 @@
     </w:p>
     <w:p>
       <w:r>
-        <w:t>* Default value: '</w:t>
-      </w:r>
-      <w:proofErr w:type="spellStart"/>
-      <w:r>
-        <w:t>storageartifacts</w:t>
-      </w:r>
-      <w:proofErr w:type="spellEnd"/>
-      <w:r>
-        <w:t>'</w:t>
+        <w:t>* Default value: 'storageartifacts'</w:t>
       </w:r>
     </w:p>
     <w:p/>
@@ -1812,7 +1397,6 @@
   <w:style w:type="character" w:default="1" w:styleId="DefaultParagraphFont">
     <w:name w:val="Default Paragraph Font"/>
     <w:uiPriority w:val="1"/>
-    <w:semiHidden/>
     <w:unhideWhenUsed/>
   </w:style>
   <w:style w:type="table" w:default="1" w:styleId="TableNormal">

</xml_diff>

<commit_message>
set time zone and delete strorage account
</commit_message>
<xml_diff>
--- a/SupportFiles/ACLXRAY Labdeploy instructions.docx
+++ b/SupportFiles/ACLXRAY Labdeploy instructions.docx
@@ -13,16 +13,11 @@
         <w:t>Lab</w:t>
       </w:r>
       <w:r>
-        <w:t xml:space="preserve"> </w:t>
-      </w:r>
-      <w:proofErr w:type="gramStart"/>
-      <w:r>
-        <w:t xml:space="preserve">deployment  </w:t>
+        <w:t xml:space="preserve"> deployment  </w:t>
       </w:r>
       <w:r>
         <w:t>instructions</w:t>
       </w:r>
-      <w:proofErr w:type="gramEnd"/>
     </w:p>
     <w:p/>
     <w:p>
@@ -30,13 +25,8 @@
         <w:pStyle w:val="Heading1"/>
       </w:pPr>
       <w:r>
-        <w:t>What will be deployed to Azure </w:t>
-      </w:r>
-      <w:proofErr w:type="gramStart"/>
-      <w:r>
-        <w:t>IaaS</w:t>
-      </w:r>
-      <w:proofErr w:type="gramEnd"/>
+        <w:t>What will be deployed to Azure IaaS</w:t>
+      </w:r>
     </w:p>
     <w:p>
       <w:r>
@@ -136,13 +126,8 @@
         </w:numPr>
       </w:pPr>
       <w:r>
-        <w:t>File server attached to each </w:t>
-      </w:r>
-      <w:proofErr w:type="gramStart"/>
-      <w:r>
-        <w:t>forest</w:t>
-      </w:r>
-      <w:proofErr w:type="gramEnd"/>
+        <w:t>File server attached to each forest</w:t>
+      </w:r>
     </w:p>
     <w:p>
       <w:pPr>
@@ -165,13 +150,8 @@
         </w:numPr>
       </w:pPr>
       <w:r>
-        <w:t>Groups and memberships, including cross </w:t>
-      </w:r>
-      <w:proofErr w:type="gramStart"/>
-      <w:r>
-        <w:t>forest</w:t>
-      </w:r>
-      <w:proofErr w:type="gramEnd"/>
+        <w:t>Groups and memberships, including cross forest</w:t>
+      </w:r>
     </w:p>
     <w:p>
       <w:pPr>
@@ -182,16 +162,11 @@
         </w:numPr>
       </w:pPr>
       <w:r>
-        <w:t>ACLs on OUs, </w:t>
-      </w:r>
-      <w:proofErr w:type="gramStart"/>
-      <w:r>
-        <w:t>folder</w:t>
+        <w:t>ACLs on OUs, folder</w:t>
       </w:r>
       <w:r>
         <w:t>s</w:t>
       </w:r>
-      <w:proofErr w:type="gramEnd"/>
       <w:r>
         <w:t> and files  </w:t>
       </w:r>
@@ -261,7 +236,7 @@
           <v:shape id="_x0000_i1025" type="#_x0000_t75" style="width:989.25pt;height:793.5pt" o:ole="">
             <v:imagedata r:id="rId5" o:title=""/>
           </v:shape>
-          <o:OLEObject Type="Embed" ProgID="Visio.Drawing.15" ShapeID="_x0000_i1025" DrawAspect="Content" ObjectID="_1677931997" r:id="rId6"/>
+          <o:OLEObject Type="Embed" ProgID="Visio.Drawing.15" ShapeID="_x0000_i1025" DrawAspect="Content" ObjectID="_1677939266" r:id="rId6"/>
         </w:object>
       </w:r>
     </w:p>
@@ -533,15 +508,7 @@
         <w:t>Deplo</w:t>
       </w:r>
       <w:r>
-        <w:t xml:space="preserve">ying secondary instances of the </w:t>
-      </w:r>
-      <w:proofErr w:type="gramStart"/>
-      <w:r>
-        <w:t>lab(</w:t>
-      </w:r>
-      <w:proofErr w:type="gramEnd"/>
-      <w:r>
-        <w:t>advanced users only)</w:t>
+        <w:t>ying secondary instances of the lab(advanced users only)</w:t>
       </w:r>
     </w:p>
     <w:p/>
@@ -613,7 +580,10 @@
         </w:numPr>
       </w:pPr>
       <w:r>
-        <w:t>Shutdown Time Zone (default 'Eastern Standard Time')</w:t>
+        <w:t>Shutdown Time Zone </w:t>
+      </w:r>
+      <w:r>
+        <w:t>– default is a current time zone of the user</w:t>
       </w:r>
     </w:p>
     <w:p>
@@ -631,15 +601,7 @@
         <w:t xml:space="preserve">ault </w:t>
       </w:r>
       <w:r>
-        <w:t>'01:00' </w:t>
-      </w:r>
-      <w:proofErr w:type="gramStart"/>
-      <w:r>
-        <w:t>24 hour</w:t>
-      </w:r>
-      <w:proofErr w:type="gramEnd"/>
-      <w:r>
-        <w:t> time)</w:t>
+        <w:t>'01:00' 24 hour time)</w:t>
       </w:r>
     </w:p>
     <w:p>
@@ -741,15 +703,7 @@
     <w:p/>
     <w:p>
       <w:r>
-        <w:t>Due to security </w:t>
-      </w:r>
-      <w:proofErr w:type="gramStart"/>
-      <w:r>
-        <w:t>concerns  VMs</w:t>
-      </w:r>
-      <w:proofErr w:type="gramEnd"/>
-      <w:r>
-        <w:t> are no </w:t>
+        <w:t>Due to security concerns  VMs are no </w:t>
       </w:r>
       <w:r>
         <w:t>longer available via public IP addresses</w:t>
@@ -761,15 +715,7 @@
         <w:t xml:space="preserve"> </w:t>
       </w:r>
       <w:r>
-        <w:t>RDP access is protected by Network Security Group ACLXRAY-</w:t>
-      </w:r>
-      <w:proofErr w:type="gramStart"/>
-      <w:r>
-        <w:t>NSG .</w:t>
-      </w:r>
-      <w:proofErr w:type="gramEnd"/>
-      <w:r>
-        <w:t> NSG rule will allow RDP access from your public IP address (collected at the time deployment sripts runs). If your public IP changes you will need to update NSG rule manually</w:t>
+        <w:t>RDP access is protected by Network Security Group ACLXRAY-NSG . NSG rule will allow RDP access from your public IP address (collected at the time deployment sripts runs). If your public IP changes you will need to update NSG rule manually</w:t>
       </w:r>
       <w:r>
         <w:t xml:space="preserve"> following instruction in the Appendix A</w:t>
@@ -798,13 +744,8 @@
         <w:t xml:space="preserve">Appendix A – Change your public IP address in the </w:t>
       </w:r>
       <w:r>
-        <w:t>ACLXRAY-</w:t>
-      </w:r>
-      <w:proofErr w:type="gramStart"/>
-      <w:r>
-        <w:t>NSG</w:t>
-      </w:r>
-      <w:proofErr w:type="gramEnd"/>
+        <w:t>ACLXRAY-NSG</w:t>
+      </w:r>
     </w:p>
     <w:p/>
     <w:p>
@@ -812,15 +753,7 @@
         <w:pStyle w:val="Heading3"/>
       </w:pPr>
       <w:r>
-        <w:t xml:space="preserve">Step </w:t>
-      </w:r>
-      <w:proofErr w:type="gramStart"/>
-      <w:r>
-        <w:t>1  -</w:t>
-      </w:r>
-      <w:proofErr w:type="gramEnd"/>
-      <w:r>
-        <w:t xml:space="preserve"> Find out your current Public IP Address</w:t>
+        <w:t>Step 1  - Find out your current Public IP Address</w:t>
       </w:r>
     </w:p>
     <w:p>
@@ -904,13 +837,8 @@
       <w:pPr>
         <w:pStyle w:val="Heading3"/>
       </w:pPr>
-      <w:proofErr w:type="gramStart"/>
-      <w:r>
-        <w:t>Step  2</w:t>
-      </w:r>
-      <w:proofErr w:type="gramEnd"/>
-      <w:r>
-        <w:t xml:space="preserve">  -  Locate and  “</w:t>
+      <w:r>
+        <w:t>Step  2  -  Locate and  “</w:t>
       </w:r>
       <w:r>
         <w:t>allow-</w:t>
@@ -989,32 +917,13 @@
     </w:p>
     <w:p>
       <w:r>
-        <w:t xml:space="preserve">Remove old value from the </w:t>
-      </w:r>
-      <w:r>
-        <w:t>Source IP addresses/CIDRD ranges</w:t>
-      </w:r>
-      <w:r>
-        <w:t xml:space="preserve"> box and add Ip address you obtained in Step </w:t>
-      </w:r>
-      <w:proofErr w:type="gramStart"/>
-      <w:r>
-        <w:t>1</w:t>
-      </w:r>
-      <w:proofErr w:type="gramEnd"/>
-      <w:r>
-        <w:t xml:space="preserve"> </w:t>
-      </w:r>
-    </w:p>
-    <w:p>
-      <w:r>
-        <w:t xml:space="preserve">Click Save at the top of the dialog. Once rule is updated, you will be able to connect to your lab servers via </w:t>
-      </w:r>
-      <w:proofErr w:type="gramStart"/>
-      <w:r>
-        <w:t>RDP</w:t>
-      </w:r>
-      <w:proofErr w:type="gramEnd"/>
+        <w:t xml:space="preserve">Remove old value from the Source IP addresses/CIDRD ranges box and add Ip address you obtained in Step 1 </w:t>
+      </w:r>
+    </w:p>
+    <w:p>
+      <w:r>
+        <w:t>Click Save at the top of the dialog. Once rule is updated, you will be able to connect to your lab servers via RDP</w:t>
+      </w:r>
     </w:p>
     <w:p>
       <w:r>
@@ -1067,16 +976,11 @@
         <w:t xml:space="preserve">Appendix B - </w:t>
       </w:r>
       <w:r>
-        <w:t xml:space="preserve">ACLXRAY </w:t>
-      </w:r>
-      <w:proofErr w:type="gramStart"/>
-      <w:r>
-        <w:t xml:space="preserve">Lab </w:t>
+        <w:t xml:space="preserve">ACLXRAY Lab </w:t>
       </w:r>
       <w:r>
         <w:t> Deployment</w:t>
       </w:r>
-      <w:proofErr w:type="gramEnd"/>
       <w:r>
         <w:t xml:space="preserve"> Script </w:t>
       </w:r>
@@ -1125,21 +1029,7 @@
         <w:rPr>
           <w:highlight w:val="yellow"/>
         </w:rPr>
-        <w:t>Get-AzVMSize -Location &lt;name of Azure Region where want to </w:t>
-      </w:r>
-      <w:proofErr w:type="gramStart"/>
-      <w:r>
-        <w:rPr>
-          <w:highlight w:val="yellow"/>
-        </w:rPr>
-        <w:t>deploying</w:t>
-      </w:r>
-      <w:proofErr w:type="gramEnd"/>
-      <w:r>
-        <w:rPr>
-          <w:highlight w:val="yellow"/>
-        </w:rPr>
-        <w:t> this lab&gt; | select Name</w:t>
+        <w:t>Get-AzVMSize -Location &lt;name of Azure Region where want to deploying this lab&gt; | select Name</w:t>
       </w:r>
     </w:p>
     <w:p>
@@ -1229,7 +1119,6 @@
         <w:t> | select </w:t>
       </w:r>
       <w:proofErr w:type="spellStart"/>
-      <w:proofErr w:type="gramStart"/>
       <w:r>
         <w:rPr>
           <w:highlight w:val="yellow"/>
@@ -1237,7 +1126,6 @@
         <w:t>Location,DisplayName</w:t>
       </w:r>
       <w:proofErr w:type="spellEnd"/>
-      <w:proofErr w:type="gramEnd"/>
     </w:p>
     <w:p>
       <w:pPr>
@@ -1365,13 +1253,8 @@
         </w:numPr>
       </w:pPr>
       <w:r>
-        <w:t>Default Value: NONE - value must be provided at each </w:t>
-      </w:r>
-      <w:proofErr w:type="gramStart"/>
-      <w:r>
-        <w:t>run</w:t>
-      </w:r>
-      <w:proofErr w:type="gramEnd"/>
+        <w:t>Default Value: NONE - value must be provided at each run</w:t>
+      </w:r>
     </w:p>
     <w:p>
       <w:pPr>
@@ -1401,14 +1284,12 @@
       <w:r>
         <w:t xml:space="preserve"> </w:t>
       </w:r>
-      <w:proofErr w:type="gramStart"/>
       <w:r>
         <w:rPr>
           <w:u w:val="single"/>
         </w:rPr>
         <w:t>https://support.microsoft.com/en-us/help/973627/microsoft-time-zone-index-values</w:t>
       </w:r>
-      <w:proofErr w:type="gramEnd"/>
     </w:p>
     <w:p>
       <w:pPr>
@@ -1444,18 +1325,6 @@
     </w:p>
     <w:p>
       <w:pPr>
-        <w:pStyle w:val="ListParagraph"/>
-        <w:numPr>
-          <w:ilvl w:val="0"/>
-          <w:numId w:val="1"/>
-        </w:numPr>
-      </w:pPr>
-      <w:r>
-        <w:t>Default Value: 'Eastern Standard Time'</w:t>
-      </w:r>
-    </w:p>
-    <w:p>
-      <w:pPr>
         <w:pStyle w:val="Heading3"/>
       </w:pPr>
       <w:r>
@@ -1477,15 +1346,7 @@
     </w:p>
     <w:p>
       <w:r>
-        <w:t>Parameter specicifies time in </w:t>
-      </w:r>
-      <w:proofErr w:type="gramStart"/>
-      <w:r>
-        <w:t>24 hour</w:t>
-      </w:r>
-      <w:proofErr w:type="gramEnd"/>
-      <w:r>
-        <w:t> format, when shutdown schedule excutes VM shutdown</w:t>
+        <w:t>Parameter specicifies time in 24 hour format, when shutdown schedule excutes VM shutdown</w:t>
       </w:r>
     </w:p>
     <w:p>
@@ -1580,15 +1441,7 @@
         <w:t>**WARNING**</w:t>
       </w:r>
       <w:r>
-        <w:t> If you select existing VNET name, all ACLXRAYLAB network related items will be reset to original </w:t>
-      </w:r>
-      <w:proofErr w:type="gramStart"/>
-      <w:r>
-        <w:t>configuration,  i.g</w:t>
-      </w:r>
-      <w:proofErr w:type="gramEnd"/>
-      <w:r>
-        <w:t> if you converted one of the public IP addresses to static.</w:t>
+        <w:t> If you select existing VNET name, all ACLXRAYLAB network related items will be reset to original configuration,  i.g if you converted one of the public IP addresses to static.</w:t>
       </w:r>
     </w:p>
     <w:p>

</xml_diff>